<commit_message>
Started writing an airfoil generator script
</commit_message>
<xml_diff>
--- a/Design Documentation/Specification.docx
+++ b/Design Documentation/Specification.docx
@@ -1180,12 +1180,61 @@
         <w:t xml:space="preserve"> of 19km/h in mind.</w:t>
       </w:r>
     </w:p>
+    <w:p/>
+    <w:p>
+      <w:pPr>
+        <w:pStyle w:val="Heading1"/>
+      </w:pPr>
+      <w:r>
+        <w:t>Air-Foil Selection</w:t>
+      </w:r>
+    </w:p>
+    <w:p>
+      <w:r>
+        <w:t xml:space="preserve">During the Carter administration the Solar Energy Research Institute (SERI) was established, which went on to become the National Renewable Energy Laboratory (NREL), one of the national laboratories under the US Department of Energy. Originally wind turbines were designed using the NACA 4 digit and 5 digit series </w:t>
+      </w:r>
+      <w:proofErr w:type="spellStart"/>
+      <w:r>
+        <w:t>airfoils</w:t>
+      </w:r>
+      <w:proofErr w:type="spellEnd"/>
+      <w:r>
+        <w:t xml:space="preserve">, which were developed in the 30s to 50s for aircraft. These </w:t>
+      </w:r>
+      <w:proofErr w:type="spellStart"/>
+      <w:r>
+        <w:t>airfoil</w:t>
+      </w:r>
+      <w:proofErr w:type="spellEnd"/>
+      <w:r>
+        <w:t xml:space="preserve"> designs when applied to turbine rotors suffered from poor power to thrust ratios. SERI and then </w:t>
+      </w:r>
+      <w:proofErr w:type="gramStart"/>
+      <w:r>
+        <w:t>NREL  initiated</w:t>
+      </w:r>
+      <w:proofErr w:type="gramEnd"/>
+      <w:r>
+        <w:t xml:space="preserve"> research into developing optimal </w:t>
+      </w:r>
+      <w:proofErr w:type="spellStart"/>
+      <w:r>
+        <w:t>airfoil</w:t>
+      </w:r>
+      <w:proofErr w:type="spellEnd"/>
+      <w:r>
+        <w:t xml:space="preserve"> and blade designs utilising these air-foils for wind turbines.</w:t>
+      </w:r>
+      <w:bookmarkStart w:id="2" w:name="_GoBack"/>
+      <w:bookmarkEnd w:id="2"/>
+    </w:p>
     <w:p>
       <w:r>
         <w:rPr>
           <w:noProof/>
           <w:lang w:eastAsia="en-AU"/>
         </w:rPr>
+        <w:lastRenderedPageBreak/>
         <w:drawing>
           <wp:inline distT="0" distB="0" distL="0" distR="0" wp14:anchorId="573669F8" wp14:editId="3659790B">
             <wp:extent cx="5731510" cy="1441450"/>
@@ -1224,13 +1273,11 @@
       </w:r>
     </w:p>
     <w:p>
-      <w:bookmarkStart w:id="2" w:name="_GoBack"/>
       <w:r>
         <w:rPr>
           <w:noProof/>
           <w:lang w:eastAsia="en-AU"/>
         </w:rPr>
-        <w:lastRenderedPageBreak/>
         <w:drawing>
           <wp:inline distT="0" distB="0" distL="0" distR="0" wp14:anchorId="1EB66C7C" wp14:editId="4D0C4B95">
             <wp:extent cx="4848225" cy="6105525"/>
@@ -1267,7 +1314,6 @@
           </wp:inline>
         </w:drawing>
       </w:r>
-      <w:bookmarkEnd w:id="2"/>
     </w:p>
     <w:sectPr>
       <w:pgSz w:w="11906" w:h="16838"/>
@@ -3044,7 +3090,7 @@
 </file>
 
 <file path=customXml/itemProps2.xml><?xml version="1.0" encoding="utf-8"?>
-<ds:datastoreItem xmlns:ds="http://schemas.openxmlformats.org/officeDocument/2006/customXml" ds:itemID="{F93EC9AF-D3F8-4249-84C9-2FDF8F219E08}">
+<ds:datastoreItem xmlns:ds="http://schemas.openxmlformats.org/officeDocument/2006/customXml" ds:itemID="{891086F1-A035-488E-AD75-2F96C71D55B1}">
   <ds:schemaRefs>
     <ds:schemaRef ds:uri="http://schemas.openxmlformats.org/officeDocument/2006/bibliography"/>
   </ds:schemaRefs>

</xml_diff>